<commit_message>
add recipe model and recipe list
</commit_message>
<xml_diff>
--- a/Steps to create a new project.docx
+++ b/Steps to create a new project.docx
@@ -447,7 +447,7 @@
         <w:shd w:val="clear" w:color="auto" w:fill="2B2B2B"/>
         <w:ind w:left="720"/>
         <w:rPr>
-          <w:rFonts w:ascii="Menlo" w:hAnsi="Menlo"/>
+          <w:rFonts w:ascii="Menlo" w:hAnsi="Menlo" w:hint="eastAsia"/>
           <w:color w:val="A9B7C6"/>
           <w:sz w:val="18"/>
           <w:szCs w:val="18"/>
@@ -1110,11 +1110,329 @@
         </w:rPr>
         <w:t xml:space="preserve">6. </w:t>
       </w:r>
+      <w:r>
+        <w:rPr>
+          <w:rFonts w:ascii="Menlo Regular" w:hAnsi="Menlo Regular" w:cs="Menlo Regular"/>
+          <w:color w:val="000000"/>
+          <w:sz w:val="22"/>
+          <w:szCs w:val="22"/>
+        </w:rPr>
+        <w:t>Create component</w:t>
+      </w:r>
+    </w:p>
+    <w:p>
+      <w:pPr>
+        <w:widowControl w:val="0"/>
+        <w:tabs>
+          <w:tab w:val="left" w:pos="560"/>
+          <w:tab w:val="left" w:pos="1120"/>
+          <w:tab w:val="left" w:pos="1680"/>
+          <w:tab w:val="left" w:pos="2240"/>
+          <w:tab w:val="left" w:pos="2800"/>
+          <w:tab w:val="left" w:pos="3360"/>
+          <w:tab w:val="left" w:pos="3920"/>
+          <w:tab w:val="left" w:pos="4480"/>
+          <w:tab w:val="left" w:pos="5040"/>
+          <w:tab w:val="left" w:pos="5600"/>
+          <w:tab w:val="left" w:pos="6160"/>
+          <w:tab w:val="left" w:pos="6720"/>
+        </w:tabs>
+        <w:autoSpaceDE w:val="0"/>
+        <w:autoSpaceDN w:val="0"/>
+        <w:adjustRightInd w:val="0"/>
+        <w:rPr>
+          <w:rFonts w:ascii="Menlo Regular" w:hAnsi="Menlo Regular" w:cs="Menlo Regular"/>
+          <w:color w:val="000000"/>
+          <w:sz w:val="22"/>
+          <w:szCs w:val="22"/>
+        </w:rPr>
+      </w:pPr>
+      <w:r>
+        <w:rPr>
+          <w:rFonts w:ascii="Menlo Regular" w:hAnsi="Menlo Regular" w:cs="Menlo Regular"/>
+          <w:color w:val="000000"/>
+          <w:sz w:val="22"/>
+          <w:szCs w:val="22"/>
+        </w:rPr>
+        <w:tab/>
+      </w:r>
+      <w:proofErr w:type="gramStart"/>
+      <w:r>
+        <w:rPr>
+          <w:rFonts w:ascii="Menlo Regular" w:hAnsi="Menlo Regular" w:cs="Menlo Regular"/>
+          <w:color w:val="000000"/>
+          <w:sz w:val="22"/>
+          <w:szCs w:val="22"/>
+        </w:rPr>
+        <w:t>manually</w:t>
+      </w:r>
+      <w:proofErr w:type="gramEnd"/>
+      <w:r>
+        <w:rPr>
+          <w:rFonts w:ascii="Menlo Regular" w:hAnsi="Menlo Regular" w:cs="Menlo Regular"/>
+          <w:color w:val="000000"/>
+          <w:sz w:val="22"/>
+          <w:szCs w:val="22"/>
+        </w:rPr>
+        <w:t xml:space="preserve"> create the files</w:t>
+      </w:r>
+    </w:p>
+    <w:p>
+      <w:pPr>
+        <w:ind w:firstLine="720"/>
+        <w:rPr>
+          <w:rFonts w:ascii="Menlo Regular" w:hAnsi="Menlo Regular" w:cs="Menlo Regular"/>
+          <w:color w:val="000000"/>
+          <w:sz w:val="22"/>
+          <w:szCs w:val="22"/>
+        </w:rPr>
+      </w:pPr>
+      <w:proofErr w:type="gramStart"/>
+      <w:r>
+        <w:rPr>
+          <w:rFonts w:ascii="Menlo Regular" w:hAnsi="Menlo Regular" w:cs="Menlo Regular"/>
+          <w:color w:val="000000"/>
+          <w:sz w:val="22"/>
+          <w:szCs w:val="22"/>
+        </w:rPr>
+        <w:t>using</w:t>
+      </w:r>
+      <w:proofErr w:type="gramEnd"/>
+      <w:r>
+        <w:rPr>
+          <w:rFonts w:ascii="Menlo Regular" w:hAnsi="Menlo Regular" w:cs="Menlo Regular"/>
+          <w:color w:val="000000"/>
+          <w:sz w:val="22"/>
+          <w:szCs w:val="22"/>
+        </w:rPr>
+        <w:t xml:space="preserve"> Angular cli command:  </w:t>
+      </w:r>
+    </w:p>
+    <w:p>
+      <w:pPr>
+        <w:ind w:left="720" w:firstLine="720"/>
+        <w:rPr>
+          <w:rFonts w:ascii="Menlo Regular" w:hAnsi="Menlo Regular" w:cs="Menlo Regular"/>
+          <w:color w:val="000000"/>
+          <w:sz w:val="22"/>
+          <w:szCs w:val="22"/>
+        </w:rPr>
+      </w:pPr>
+      <w:r>
+        <w:rPr>
+          <w:rFonts w:ascii="Menlo Regular" w:hAnsi="Menlo Regular" w:cs="Menlo Regular"/>
+          <w:color w:val="000000"/>
+          <w:sz w:val="22"/>
+          <w:szCs w:val="22"/>
+        </w:rPr>
+        <w:t>“</w:t>
+      </w:r>
+      <w:proofErr w:type="spellStart"/>
+      <w:proofErr w:type="gramStart"/>
+      <w:r>
+        <w:rPr>
+          <w:rFonts w:ascii="Menlo Regular" w:hAnsi="Menlo Regular" w:cs="Menlo Regular"/>
+          <w:color w:val="000000"/>
+          <w:sz w:val="22"/>
+          <w:szCs w:val="22"/>
+        </w:rPr>
+        <w:t>ng</w:t>
+      </w:r>
+      <w:proofErr w:type="spellEnd"/>
+      <w:proofErr w:type="gramEnd"/>
+      <w:r>
+        <w:rPr>
+          <w:rFonts w:ascii="Menlo Regular" w:hAnsi="Menlo Regular" w:cs="Menlo Regular"/>
+          <w:color w:val="000000"/>
+          <w:sz w:val="22"/>
+          <w:szCs w:val="22"/>
+        </w:rPr>
+        <w:t xml:space="preserve"> g component shopping-list</w:t>
+      </w:r>
+      <w:r>
+        <w:rPr>
+          <w:rFonts w:ascii="Menlo Regular" w:hAnsi="Menlo Regular" w:cs="Menlo Regular"/>
+          <w:color w:val="000000"/>
+          <w:sz w:val="22"/>
+          <w:szCs w:val="22"/>
+        </w:rPr>
+        <w:t>”</w:t>
+      </w:r>
+    </w:p>
+    <w:p>
+      <w:pPr>
+        <w:ind w:left="1440"/>
+        <w:rPr>
+          <w:rFonts w:ascii="Menlo Regular" w:hAnsi="Menlo Regular" w:cs="Menlo Regular"/>
+          <w:color w:val="000000"/>
+          <w:sz w:val="22"/>
+          <w:szCs w:val="22"/>
+        </w:rPr>
+      </w:pPr>
+      <w:proofErr w:type="gramStart"/>
+      <w:r>
+        <w:rPr>
+          <w:rFonts w:ascii="Menlo Regular" w:hAnsi="Menlo Regular" w:cs="Menlo Regular"/>
+          <w:color w:val="000000"/>
+          <w:sz w:val="22"/>
+          <w:szCs w:val="22"/>
+        </w:rPr>
+        <w:t>or</w:t>
+      </w:r>
+      <w:proofErr w:type="gramEnd"/>
+      <w:r>
+        <w:rPr>
+          <w:rFonts w:ascii="Menlo Regular" w:hAnsi="Menlo Regular" w:cs="Menlo Regular"/>
+          <w:color w:val="000000"/>
+          <w:sz w:val="22"/>
+          <w:szCs w:val="22"/>
+        </w:rPr>
+        <w:t xml:space="preserve"> “</w:t>
+      </w:r>
+      <w:proofErr w:type="spellStart"/>
+      <w:r>
+        <w:rPr>
+          <w:rFonts w:ascii="Menlo Regular" w:hAnsi="Menlo Regular" w:cs="Menlo Regular"/>
+          <w:color w:val="000000"/>
+          <w:sz w:val="22"/>
+          <w:szCs w:val="22"/>
+        </w:rPr>
+        <w:t>ng</w:t>
+      </w:r>
+      <w:proofErr w:type="spellEnd"/>
+      <w:r>
+        <w:rPr>
+          <w:rFonts w:ascii="Menlo Regular" w:hAnsi="Menlo Regular" w:cs="Menlo Regular"/>
+          <w:color w:val="000000"/>
+          <w:sz w:val="22"/>
+          <w:szCs w:val="22"/>
+        </w:rPr>
+        <w:t xml:space="preserve"> g c recipes --spec false” (prevent creating </w:t>
+      </w:r>
+      <w:proofErr w:type="spellStart"/>
+      <w:r>
+        <w:rPr>
+          <w:rFonts w:ascii="Menlo Regular" w:hAnsi="Menlo Regular" w:cs="Menlo Regular"/>
+          <w:color w:val="000000"/>
+          <w:sz w:val="22"/>
+          <w:szCs w:val="22"/>
+        </w:rPr>
+        <w:t>spec.ts</w:t>
+      </w:r>
+      <w:proofErr w:type="spellEnd"/>
+      <w:r>
+        <w:rPr>
+          <w:rFonts w:ascii="Menlo Regular" w:hAnsi="Menlo Regular" w:cs="Menlo Regular"/>
+          <w:color w:val="000000"/>
+          <w:sz w:val="22"/>
+          <w:szCs w:val="22"/>
+        </w:rPr>
+        <w:t xml:space="preserve"> file)</w:t>
+      </w:r>
+    </w:p>
+    <w:p>
+      <w:pPr>
+        <w:ind w:left="1440"/>
+        <w:rPr>
+          <w:rFonts w:ascii="Menlo Regular" w:hAnsi="Menlo Regular" w:cs="Menlo Regular"/>
+          <w:color w:val="000000"/>
+          <w:sz w:val="22"/>
+          <w:szCs w:val="22"/>
+        </w:rPr>
+      </w:pPr>
+      <w:r>
+        <w:rPr>
+          <w:rFonts w:ascii="Menlo Regular" w:hAnsi="Menlo Regular" w:cs="Menlo Regular"/>
+          <w:color w:val="000000"/>
+          <w:sz w:val="22"/>
+          <w:szCs w:val="22"/>
+        </w:rPr>
+        <w:t>or “</w:t>
+      </w:r>
+      <w:proofErr w:type="spellStart"/>
+      <w:r>
+        <w:rPr>
+          <w:rFonts w:ascii="Menlo Regular" w:hAnsi="Menlo Regular" w:cs="Menlo Regular"/>
+          <w:color w:val="000000"/>
+          <w:sz w:val="22"/>
+          <w:szCs w:val="22"/>
+        </w:rPr>
+        <w:t>ng</w:t>
+      </w:r>
+      <w:proofErr w:type="spellEnd"/>
+      <w:r>
+        <w:rPr>
+          <w:rFonts w:ascii="Menlo Regular" w:hAnsi="Menlo Regular" w:cs="Menlo Regular"/>
+          <w:color w:val="000000"/>
+          <w:sz w:val="22"/>
+          <w:szCs w:val="22"/>
+        </w:rPr>
+        <w:t xml:space="preserve"> g c recipes/recipe-list/recipe-item --spec false</w:t>
+      </w:r>
+      <w:r>
+        <w:rPr>
+          <w:rFonts w:ascii="Menlo Regular" w:hAnsi="Menlo Regular" w:cs="Menlo Regular"/>
+          <w:color w:val="000000"/>
+          <w:sz w:val="22"/>
+          <w:szCs w:val="22"/>
+        </w:rPr>
+        <w:t>” (create inside the recipes</w:t>
+      </w:r>
+      <w:r>
+        <w:rPr>
+          <w:rFonts w:ascii="Menlo Regular" w:hAnsi="Menlo Regular" w:cs="Menlo Regular"/>
+          <w:color w:val="000000"/>
+          <w:sz w:val="22"/>
+          <w:szCs w:val="22"/>
+        </w:rPr>
+        <w:t>/recipe-list</w:t>
+      </w:r>
       <w:bookmarkStart w:id="0" w:name="_GoBack"/>
       <w:bookmarkEnd w:id="0"/>
-    </w:p>
-    <w:p/>
-    <w:p/>
+      <w:r>
+        <w:rPr>
+          <w:rFonts w:ascii="Menlo Regular" w:hAnsi="Menlo Regular" w:cs="Menlo Regular"/>
+          <w:color w:val="000000"/>
+          <w:sz w:val="22"/>
+          <w:szCs w:val="22"/>
+        </w:rPr>
+        <w:t xml:space="preserve"> folder)</w:t>
+      </w:r>
+    </w:p>
+    <w:p>
+      <w:pPr>
+        <w:widowControl w:val="0"/>
+        <w:tabs>
+          <w:tab w:val="left" w:pos="560"/>
+          <w:tab w:val="left" w:pos="1120"/>
+          <w:tab w:val="left" w:pos="1680"/>
+          <w:tab w:val="left" w:pos="2240"/>
+          <w:tab w:val="left" w:pos="2800"/>
+          <w:tab w:val="left" w:pos="3360"/>
+          <w:tab w:val="left" w:pos="3920"/>
+          <w:tab w:val="left" w:pos="4480"/>
+          <w:tab w:val="left" w:pos="5040"/>
+          <w:tab w:val="left" w:pos="5600"/>
+          <w:tab w:val="left" w:pos="6160"/>
+          <w:tab w:val="left" w:pos="6720"/>
+        </w:tabs>
+        <w:autoSpaceDE w:val="0"/>
+        <w:autoSpaceDN w:val="0"/>
+        <w:adjustRightInd w:val="0"/>
+        <w:rPr>
+          <w:rFonts w:ascii="Menlo Regular" w:hAnsi="Menlo Regular" w:cs="Menlo Regular"/>
+          <w:color w:val="000000"/>
+          <w:sz w:val="22"/>
+          <w:szCs w:val="22"/>
+        </w:rPr>
+      </w:pPr>
+    </w:p>
+    <w:p/>
+    <w:p>
+      <w:r>
+        <w:t xml:space="preserve">7. </w:t>
+      </w:r>
+    </w:p>
     <w:p/>
     <w:p/>
     <w:p/>

</xml_diff>